<commit_message>
add Visual Studio Code Description
</commit_message>
<xml_diff>
--- a/Docs/C#.docx
+++ b/Docs/C#.docx
@@ -18,6 +18,8 @@
         </w:rPr>
       </w:sdtEndPr>
       <w:sdtContent>
+        <w:bookmarkStart w:id="0" w:name="_GoBack" w:displacedByCustomXml="prev"/>
+        <w:bookmarkEnd w:id="0" w:displacedByCustomXml="prev"/>
         <w:p>
           <w:pPr>
             <w:pStyle w:val="TOC1"/>
@@ -37,13 +39,29 @@
           <w:r>
             <w:fldChar w:fldCharType="separate"/>
           </w:r>
-          <w:hyperlink w:anchor="_Toc370069226" w:history="1">
+          <w:hyperlink w:anchor="_Toc464659164" w:history="1">
             <w:r>
               <w:rPr>
                 <w:rStyle w:val="Hyperlink"/>
                 <w:noProof/>
               </w:rPr>
-              <w:t>1. Fasdf</w:t>
+              <w:t>1.</w:t>
+            </w:r>
+            <w:r>
+              <w:rPr>
+                <w:rStyle w:val="Hyperlink"/>
+                <w:rFonts w:hint="eastAsia"/>
+                <w:noProof/>
+              </w:rPr>
+              <w:t xml:space="preserve"> </w:t>
+            </w:r>
+            <w:r>
+              <w:rPr>
+                <w:rStyle w:val="Hyperlink"/>
+                <w:rFonts w:hint="eastAsia"/>
+                <w:noProof/>
+              </w:rPr>
+              <w:t>语言特性</w:t>
             </w:r>
             <w:r>
               <w:rPr>
@@ -64,7 +82,7 @@
                 <w:noProof/>
                 <w:webHidden/>
               </w:rPr>
-              <w:instrText xml:space="preserve"> PAGEREF _Toc370069226 \h </w:instrText>
+              <w:instrText xml:space="preserve"> PAGEREF _Toc464659164 \h </w:instrText>
             </w:r>
             <w:r>
               <w:rPr>
@@ -97,7 +115,7 @@
         </w:p>
         <w:p>
           <w:pPr>
-            <w:pStyle w:val="TOC2"/>
+            <w:pStyle w:val="TOC1"/>
             <w:tabs>
               <w:tab w:val="right" w:leader="dot" w:pos="8630"/>
             </w:tabs>
@@ -105,13 +123,13 @@
               <w:noProof/>
             </w:rPr>
           </w:pPr>
-          <w:hyperlink w:anchor="_Toc370069227" w:history="1">
+          <w:hyperlink w:anchor="_Toc464659165" w:history="1">
             <w:r>
               <w:rPr>
                 <w:rStyle w:val="Hyperlink"/>
                 <w:noProof/>
               </w:rPr>
-              <w:t>1.1. Fsadf</w:t>
+              <w:t>2. Visual Studio</w:t>
             </w:r>
             <w:r>
               <w:rPr>
@@ -132,75 +150,7 @@
                 <w:noProof/>
                 <w:webHidden/>
               </w:rPr>
-              <w:instrText xml:space="preserve"> PAGEREF _Toc370069227 \h </w:instrText>
-            </w:r>
-            <w:r>
-              <w:rPr>
-                <w:noProof/>
-                <w:webHidden/>
-              </w:rPr>
-            </w:r>
-            <w:r>
-              <w:rPr>
-                <w:noProof/>
-                <w:webHidden/>
-              </w:rPr>
-              <w:fldChar w:fldCharType="separate"/>
-            </w:r>
-            <w:r>
-              <w:rPr>
-                <w:noProof/>
-                <w:webHidden/>
-              </w:rPr>
-              <w:t>1</w:t>
-            </w:r>
-            <w:r>
-              <w:rPr>
-                <w:noProof/>
-                <w:webHidden/>
-              </w:rPr>
-              <w:fldChar w:fldCharType="end"/>
-            </w:r>
-          </w:hyperlink>
-        </w:p>
-        <w:p>
-          <w:pPr>
-            <w:pStyle w:val="TOC3"/>
-            <w:tabs>
-              <w:tab w:val="right" w:leader="dot" w:pos="8630"/>
-            </w:tabs>
-            <w:rPr>
-              <w:noProof/>
-            </w:rPr>
-          </w:pPr>
-          <w:hyperlink w:anchor="_Toc370069228" w:history="1">
-            <w:r>
-              <w:rPr>
-                <w:rStyle w:val="Hyperlink"/>
-                <w:noProof/>
-              </w:rPr>
-              <w:t>1.1-1. Fasdfasfsdaf</w:t>
-            </w:r>
-            <w:r>
-              <w:rPr>
-                <w:noProof/>
-                <w:webHidden/>
-              </w:rPr>
-              <w:tab/>
-            </w:r>
-            <w:r>
-              <w:rPr>
-                <w:noProof/>
-                <w:webHidden/>
-              </w:rPr>
-              <w:fldChar w:fldCharType="begin"/>
-            </w:r>
-            <w:r>
-              <w:rPr>
-                <w:noProof/>
-                <w:webHidden/>
-              </w:rPr>
-              <w:instrText xml:space="preserve"> PAGEREF _Toc370069228 \h </w:instrText>
+              <w:instrText xml:space="preserve"> PAGEREF _Toc464659165 \h </w:instrText>
             </w:r>
             <w:r>
               <w:rPr>
@@ -261,10 +211,8 @@
     <w:p>
       <w:pPr>
         <w:pStyle w:val="Heading1"/>
-        <w:rPr>
-          <w:rFonts w:hint="eastAsia"/>
-        </w:rPr>
       </w:pPr>
+      <w:bookmarkStart w:id="1" w:name="_Toc464659164"/>
       <w:r>
         <w:rPr>
           <w:rFonts w:hint="eastAsia"/>
@@ -272,6 +220,7 @@
         <w:lastRenderedPageBreak/>
         <w:t>语言特性</w:t>
       </w:r>
+      <w:bookmarkEnd w:id="1"/>
     </w:p>
     <w:p>
       <w:hyperlink r:id="rId10" w:history="1">
@@ -291,11 +240,33 @@
       </w:hyperlink>
     </w:p>
     <w:p>
-      <w:bookmarkStart w:id="0" w:name="_GoBack"/>
-      <w:bookmarkEnd w:id="0"/>
+      <w:pPr>
+        <w:pStyle w:val="Heading1"/>
+        <w:rPr>
+          <w:rFonts w:hint="eastAsia"/>
+        </w:rPr>
+      </w:pPr>
+      <w:bookmarkStart w:id="2" w:name="_Toc464659165"/>
+      <w:r>
+        <w:rPr>
+          <w:rFonts w:hint="eastAsia"/>
+        </w:rPr>
+        <w:t>Visual Studio</w:t>
+      </w:r>
+      <w:bookmarkEnd w:id="2"/>
+    </w:p>
+    <w:p>
+      <w:hyperlink r:id="rId11" w:history="1">
+        <w:r>
+          <w:rPr>
+            <w:rStyle w:val="Hyperlink"/>
+          </w:rPr>
+          <w:t>Visual Studio.docx</w:t>
+        </w:r>
+      </w:hyperlink>
     </w:p>
     <w:sectPr>
-      <w:footerReference w:type="default" r:id="rId11"/>
+      <w:footerReference w:type="default" r:id="rId12"/>
       <w:pgSz w:w="12240" w:h="15840"/>
       <w:pgMar w:top="1440" w:right="1800" w:bottom="1440" w:left="1800" w:header="720" w:footer="720" w:gutter="0"/>
       <w:pgNumType w:start="1"/>
@@ -790,7 +761,7 @@
       <w:outlineLvl w:val="0"/>
     </w:pPr>
     <w:rPr>
-      <w:rFonts w:ascii="黑体" w:eastAsiaTheme="majorEastAsia" w:hAnsi="黑体" w:cstheme="majorBidi"/>
+      <w:rFonts w:ascii="SimHei" w:eastAsiaTheme="majorEastAsia" w:hAnsi="SimHei" w:cstheme="majorBidi"/>
       <w:b/>
       <w:bCs/>
       <w:color w:val="000000" w:themeColor="text1"/>
@@ -818,7 +789,7 @@
       <w:outlineLvl w:val="1"/>
     </w:pPr>
     <w:rPr>
-      <w:rFonts w:ascii="黑体" w:eastAsiaTheme="majorEastAsia" w:hAnsi="黑体" w:cstheme="majorBidi"/>
+      <w:rFonts w:ascii="SimHei" w:eastAsiaTheme="majorEastAsia" w:hAnsi="SimHei" w:cstheme="majorBidi"/>
       <w:b/>
       <w:bCs/>
       <w:color w:val="000000" w:themeColor="text1"/>
@@ -846,7 +817,7 @@
       <w:outlineLvl w:val="2"/>
     </w:pPr>
     <w:rPr>
-      <w:rFonts w:ascii="黑体" w:eastAsiaTheme="majorEastAsia" w:hAnsi="黑体" w:cstheme="majorBidi"/>
+      <w:rFonts w:ascii="SimHei" w:eastAsiaTheme="majorEastAsia" w:hAnsi="SimHei" w:cstheme="majorBidi"/>
       <w:b/>
       <w:bCs/>
       <w:color w:val="000000" w:themeColor="text1"/>
@@ -915,7 +886,7 @@
     <w:uiPriority w:val="9"/>
     <w:rsid w:val="00272E6D"/>
     <w:rPr>
-      <w:rFonts w:ascii="黑体" w:eastAsiaTheme="majorEastAsia" w:hAnsi="黑体" w:cstheme="majorBidi"/>
+      <w:rFonts w:ascii="SimHei" w:eastAsiaTheme="majorEastAsia" w:hAnsi="SimHei" w:cstheme="majorBidi"/>
       <w:b/>
       <w:bCs/>
       <w:color w:val="000000" w:themeColor="text1"/>
@@ -930,7 +901,7 @@
     <w:uiPriority w:val="9"/>
     <w:rsid w:val="00272E6D"/>
     <w:rPr>
-      <w:rFonts w:ascii="黑体" w:eastAsiaTheme="majorEastAsia" w:hAnsi="黑体" w:cstheme="majorBidi"/>
+      <w:rFonts w:ascii="SimHei" w:eastAsiaTheme="majorEastAsia" w:hAnsi="SimHei" w:cstheme="majorBidi"/>
       <w:b/>
       <w:bCs/>
       <w:color w:val="000000" w:themeColor="text1"/>
@@ -945,7 +916,7 @@
     <w:uiPriority w:val="9"/>
     <w:rsid w:val="00272E6D"/>
     <w:rPr>
-      <w:rFonts w:ascii="黑体" w:eastAsiaTheme="majorEastAsia" w:hAnsi="黑体" w:cstheme="majorBidi"/>
+      <w:rFonts w:ascii="SimHei" w:eastAsiaTheme="majorEastAsia" w:hAnsi="SimHei" w:cstheme="majorBidi"/>
       <w:b/>
       <w:bCs/>
       <w:color w:val="000000" w:themeColor="text1"/>
@@ -1260,7 +1231,7 @@
       <w:outlineLvl w:val="0"/>
     </w:pPr>
     <w:rPr>
-      <w:rFonts w:ascii="黑体" w:eastAsiaTheme="majorEastAsia" w:hAnsi="黑体" w:cstheme="majorBidi"/>
+      <w:rFonts w:ascii="SimHei" w:eastAsiaTheme="majorEastAsia" w:hAnsi="SimHei" w:cstheme="majorBidi"/>
       <w:b/>
       <w:bCs/>
       <w:color w:val="000000" w:themeColor="text1"/>
@@ -1288,7 +1259,7 @@
       <w:outlineLvl w:val="1"/>
     </w:pPr>
     <w:rPr>
-      <w:rFonts w:ascii="黑体" w:eastAsiaTheme="majorEastAsia" w:hAnsi="黑体" w:cstheme="majorBidi"/>
+      <w:rFonts w:ascii="SimHei" w:eastAsiaTheme="majorEastAsia" w:hAnsi="SimHei" w:cstheme="majorBidi"/>
       <w:b/>
       <w:bCs/>
       <w:color w:val="000000" w:themeColor="text1"/>
@@ -1316,7 +1287,7 @@
       <w:outlineLvl w:val="2"/>
     </w:pPr>
     <w:rPr>
-      <w:rFonts w:ascii="黑体" w:eastAsiaTheme="majorEastAsia" w:hAnsi="黑体" w:cstheme="majorBidi"/>
+      <w:rFonts w:ascii="SimHei" w:eastAsiaTheme="majorEastAsia" w:hAnsi="SimHei" w:cstheme="majorBidi"/>
       <w:b/>
       <w:bCs/>
       <w:color w:val="000000" w:themeColor="text1"/>
@@ -1385,7 +1356,7 @@
     <w:uiPriority w:val="9"/>
     <w:rsid w:val="00272E6D"/>
     <w:rPr>
-      <w:rFonts w:ascii="黑体" w:eastAsiaTheme="majorEastAsia" w:hAnsi="黑体" w:cstheme="majorBidi"/>
+      <w:rFonts w:ascii="SimHei" w:eastAsiaTheme="majorEastAsia" w:hAnsi="SimHei" w:cstheme="majorBidi"/>
       <w:b/>
       <w:bCs/>
       <w:color w:val="000000" w:themeColor="text1"/>
@@ -1400,7 +1371,7 @@
     <w:uiPriority w:val="9"/>
     <w:rsid w:val="00272E6D"/>
     <w:rPr>
-      <w:rFonts w:ascii="黑体" w:eastAsiaTheme="majorEastAsia" w:hAnsi="黑体" w:cstheme="majorBidi"/>
+      <w:rFonts w:ascii="SimHei" w:eastAsiaTheme="majorEastAsia" w:hAnsi="SimHei" w:cstheme="majorBidi"/>
       <w:b/>
       <w:bCs/>
       <w:color w:val="000000" w:themeColor="text1"/>
@@ -1415,7 +1386,7 @@
     <w:uiPriority w:val="9"/>
     <w:rsid w:val="00272E6D"/>
     <w:rPr>
-      <w:rFonts w:ascii="黑体" w:eastAsiaTheme="majorEastAsia" w:hAnsi="黑体" w:cstheme="majorBidi"/>
+      <w:rFonts w:ascii="SimHei" w:eastAsiaTheme="majorEastAsia" w:hAnsi="SimHei" w:cstheme="majorBidi"/>
       <w:b/>
       <w:bCs/>
       <w:color w:val="000000" w:themeColor="text1"/>
@@ -1838,7 +1809,7 @@
 </file>
 
 <file path=customXml/itemProps1.xml><?xml version="1.0" encoding="utf-8"?>
-<ds:datastoreItem xmlns:ds="http://schemas.openxmlformats.org/officeDocument/2006/customXml" ds:itemID="{59774076-A73F-45CF-9510-76ED602908CB}">
+<ds:datastoreItem xmlns:ds="http://schemas.openxmlformats.org/officeDocument/2006/customXml" ds:itemID="{C7450E92-1FD6-428B-8671-D3A44F8F1802}">
   <ds:schemaRefs>
     <ds:schemaRef ds:uri="http://schemas.openxmlformats.org/officeDocument/2006/bibliography"/>
   </ds:schemaRefs>

</xml_diff>

<commit_message>
add GUI message handle
</commit_message>
<xml_diff>
--- a/Docs/C#.docx
+++ b/Docs/C#.docx
@@ -37,29 +37,13 @@
           <w:r>
             <w:fldChar w:fldCharType="separate"/>
           </w:r>
-          <w:hyperlink w:anchor="_Toc464659164" w:history="1">
+          <w:hyperlink w:anchor="_Toc465086956" w:history="1">
             <w:r>
               <w:rPr>
                 <w:rStyle w:val="Hyperlink"/>
                 <w:noProof/>
               </w:rPr>
-              <w:t>1.</w:t>
-            </w:r>
-            <w:r>
-              <w:rPr>
-                <w:rStyle w:val="Hyperlink"/>
-                <w:rFonts w:hint="eastAsia"/>
-                <w:noProof/>
-              </w:rPr>
-              <w:t xml:space="preserve"> </w:t>
-            </w:r>
-            <w:r>
-              <w:rPr>
-                <w:rStyle w:val="Hyperlink"/>
-                <w:rFonts w:hint="eastAsia"/>
-                <w:noProof/>
-              </w:rPr>
-              <w:t>语言特性</w:t>
+              <w:t>1. Windows .NET Framework</w:t>
             </w:r>
             <w:r>
               <w:rPr>
@@ -80,7 +64,7 @@
                 <w:noProof/>
                 <w:webHidden/>
               </w:rPr>
-              <w:instrText xml:space="preserve"> PAGEREF _Toc464659164 \h </w:instrText>
+              <w:instrText xml:space="preserve"> PAGEREF _Toc465086956 \h </w:instrText>
             </w:r>
             <w:r>
               <w:rPr>
@@ -121,13 +105,29 @@
               <w:noProof/>
             </w:rPr>
           </w:pPr>
-          <w:hyperlink w:anchor="_Toc464659165" w:history="1">
+          <w:hyperlink w:anchor="_Toc465086957" w:history="1">
             <w:r>
               <w:rPr>
                 <w:rStyle w:val="Hyperlink"/>
                 <w:noProof/>
               </w:rPr>
-              <w:t>2. Visual Studio</w:t>
+              <w:t>2.</w:t>
+            </w:r>
+            <w:r>
+              <w:rPr>
+                <w:rStyle w:val="Hyperlink"/>
+                <w:rFonts w:hint="eastAsia"/>
+                <w:noProof/>
+              </w:rPr>
+              <w:t xml:space="preserve"> </w:t>
+            </w:r>
+            <w:r>
+              <w:rPr>
+                <w:rStyle w:val="Hyperlink"/>
+                <w:rFonts w:hint="eastAsia"/>
+                <w:noProof/>
+              </w:rPr>
+              <w:t>语言特性</w:t>
             </w:r>
             <w:r>
               <w:rPr>
@@ -148,7 +148,75 @@
                 <w:noProof/>
                 <w:webHidden/>
               </w:rPr>
-              <w:instrText xml:space="preserve"> PAGEREF _Toc464659165 \h </w:instrText>
+              <w:instrText xml:space="preserve"> PAGEREF _Toc465086957 \h </w:instrText>
+            </w:r>
+            <w:r>
+              <w:rPr>
+                <w:noProof/>
+                <w:webHidden/>
+              </w:rPr>
+            </w:r>
+            <w:r>
+              <w:rPr>
+                <w:noProof/>
+                <w:webHidden/>
+              </w:rPr>
+              <w:fldChar w:fldCharType="separate"/>
+            </w:r>
+            <w:r>
+              <w:rPr>
+                <w:noProof/>
+                <w:webHidden/>
+              </w:rPr>
+              <w:t>1</w:t>
+            </w:r>
+            <w:r>
+              <w:rPr>
+                <w:noProof/>
+                <w:webHidden/>
+              </w:rPr>
+              <w:fldChar w:fldCharType="end"/>
+            </w:r>
+          </w:hyperlink>
+        </w:p>
+        <w:p>
+          <w:pPr>
+            <w:pStyle w:val="TOC1"/>
+            <w:tabs>
+              <w:tab w:val="right" w:leader="dot" w:pos="8630"/>
+            </w:tabs>
+            <w:rPr>
+              <w:noProof/>
+            </w:rPr>
+          </w:pPr>
+          <w:hyperlink w:anchor="_Toc465086958" w:history="1">
+            <w:r>
+              <w:rPr>
+                <w:rStyle w:val="Hyperlink"/>
+                <w:noProof/>
+              </w:rPr>
+              <w:t>3. Visual Studio</w:t>
+            </w:r>
+            <w:r>
+              <w:rPr>
+                <w:noProof/>
+                <w:webHidden/>
+              </w:rPr>
+              <w:tab/>
+            </w:r>
+            <w:r>
+              <w:rPr>
+                <w:noProof/>
+                <w:webHidden/>
+              </w:rPr>
+              <w:fldChar w:fldCharType="begin"/>
+            </w:r>
+            <w:r>
+              <w:rPr>
+                <w:noProof/>
+                <w:webHidden/>
+              </w:rPr>
+              <w:instrText xml:space="preserve"> PAGEREF _Toc465086958 \h </w:instrText>
             </w:r>
             <w:r>
               <w:rPr>
@@ -210,7 +278,7 @@
       <w:pPr>
         <w:pStyle w:val="Heading1"/>
       </w:pPr>
-      <w:bookmarkStart w:id="0" w:name="_Toc464659164"/>
+      <w:bookmarkStart w:id="0" w:name="_Toc465086956"/>
       <w:r>
         <w:rPr>
           <w:rFonts w:hint="eastAsia"/>
@@ -221,13 +289,9 @@
       <w:r>
         <w:t xml:space="preserve"> .NET Framework</w:t>
       </w:r>
+      <w:bookmarkEnd w:id="0"/>
     </w:p>
     <w:p>
-      <w:pPr>
-        <w:rPr>
-          <w:rFonts w:hint="eastAsia"/>
-        </w:rPr>
-      </w:pPr>
       <w:hyperlink r:id="rId10" w:history="1">
         <w:r>
           <w:rPr>
@@ -241,14 +305,13 @@
       <w:pPr>
         <w:pStyle w:val="Heading1"/>
       </w:pPr>
+      <w:bookmarkStart w:id="1" w:name="_Toc465086957"/>
       <w:r>
         <w:rPr>
           <w:rFonts w:hint="eastAsia"/>
         </w:rPr>
         <w:t>语言特性</w:t>
       </w:r>
-      <w:bookmarkStart w:id="1" w:name="_GoBack"/>
-      <w:bookmarkEnd w:id="0"/>
       <w:bookmarkEnd w:id="1"/>
     </w:p>
     <w:p>
@@ -272,7 +335,7 @@
       <w:pPr>
         <w:pStyle w:val="Heading1"/>
       </w:pPr>
-      <w:bookmarkStart w:id="2" w:name="_Toc464659165"/>
+      <w:bookmarkStart w:id="2" w:name="_Toc465086958"/>
       <w:r>
         <w:rPr>
           <w:rFonts w:hint="eastAsia"/>
@@ -282,6 +345,11 @@
       <w:bookmarkEnd w:id="2"/>
     </w:p>
     <w:p>
+      <w:pPr>
+        <w:rPr>
+          <w:rStyle w:val="Hyperlink"/>
+        </w:rPr>
+      </w:pPr>
       <w:hyperlink r:id="rId12" w:history="1">
         <w:r>
           <w:rPr>
@@ -291,8 +359,41 @@
         </w:r>
       </w:hyperlink>
     </w:p>
+    <w:p>
+      <w:pPr>
+        <w:pStyle w:val="Heading1"/>
+        <w:rPr>
+          <w:rFonts w:hint="eastAsia"/>
+        </w:rPr>
+      </w:pPr>
+      <w:proofErr w:type="spellStart"/>
+      <w:r>
+        <w:rPr>
+          <w:rFonts w:hint="eastAsia"/>
+        </w:rPr>
+        <w:t>WinForm</w:t>
+      </w:r>
+      <w:proofErr w:type="spellEnd"/>
+    </w:p>
+    <w:p>
+      <w:pPr>
+        <w:rPr>
+          <w:rFonts w:hint="eastAsia"/>
+        </w:rPr>
+      </w:pPr>
+      <w:hyperlink r:id="rId13" w:history="1">
+        <w:r>
+          <w:rPr>
+            <w:rStyle w:val="Hyperlink"/>
+          </w:rPr>
+          <w:t>WinForm.docx</w:t>
+        </w:r>
+      </w:hyperlink>
+      <w:bookmarkStart w:id="3" w:name="_GoBack"/>
+      <w:bookmarkEnd w:id="3"/>
+    </w:p>
     <w:sectPr>
-      <w:footerReference w:type="default" r:id="rId13"/>
+      <w:footerReference w:type="default" r:id="rId14"/>
       <w:pgSz w:w="12240" w:h="15840"/>
       <w:pgMar w:top="1440" w:right="1800" w:bottom="1440" w:left="1800" w:header="720" w:footer="720" w:gutter="0"/>
       <w:pgNumType w:start="1"/>
@@ -1835,7 +1936,7 @@
 </file>
 
 <file path=customXml/itemProps1.xml><?xml version="1.0" encoding="utf-8"?>
-<ds:datastoreItem xmlns:ds="http://schemas.openxmlformats.org/officeDocument/2006/customXml" ds:itemID="{9F4550C0-F439-4026-8761-B36D4A469877}">
+<ds:datastoreItem xmlns:ds="http://schemas.openxmlformats.org/officeDocument/2006/customXml" ds:itemID="{6A6F2D6B-DEA2-4B31-AA74-0E0E9AE8CE1A}">
   <ds:schemaRefs>
     <ds:schemaRef ds:uri="http://schemas.openxmlformats.org/officeDocument/2006/bibliography"/>
   </ds:schemaRefs>

</xml_diff>